<commit_message>
APPARENTLY I HAVE TO WRITE COMMIT MESSAGES.
APPARENTLY I HAVE TO WRITE COMMIT MESSAGES.
</commit_message>
<xml_diff>
--- a/New folder/Marshall Nye Resume 2018-1-10.docx
+++ b/New folder/Marshall Nye Resume 2018-1-10.docx
@@ -310,7 +310,7 @@
         </w:rPr>
         <w:sectPr>
           <w:pgSz w:w="12240" w:h="15840"/>
-          <w:pgMar w:top="540" w:right="1440" w:bottom="270" w:left="1440" w:header="720" w:footer="720" w:gutter="0"/>
+          <w:pgMar w:top="450" w:right="1440" w:bottom="270" w:left="1440" w:header="720" w:footer="720" w:gutter="0"/>
           <w:cols w:space="720"/>
           <w:docGrid w:linePitch="360"/>
         </w:sectPr>
@@ -621,17 +621,95 @@
           <w:color w:val="000000"/>
           <w:sz w:val="20"/>
           <w:szCs w:val="20"/>
-        </w:rPr>
-      </w:pPr>
-      <w:r>
-        <w:rPr>
-          <w:rFonts w:ascii="Raleway Light" w:eastAsia="Times New Roman" w:hAnsi="Raleway Light" w:cstheme="majorHAnsi"/>
-          <w:color w:val="000000"/>
-          <w:sz w:val="20"/>
-          <w:szCs w:val="20"/>
-          <w:shd w:val="clear" w:color="auto" w:fill="FFFFFF"/>
-        </w:rPr>
-        <w:t xml:space="preserve">Process Flow Tools: </w:t>
+          <w:shd w:val="clear" w:color="auto" w:fill="FFFFFF"/>
+        </w:rPr>
+      </w:pPr>
+      <w:r>
+        <w:rPr>
+          <w:rFonts w:ascii="Raleway Light" w:eastAsia="Times New Roman" w:hAnsi="Raleway Light" w:cstheme="majorHAnsi"/>
+          <w:b/>
+          <w:color w:val="000000"/>
+          <w:sz w:val="20"/>
+          <w:szCs w:val="20"/>
+          <w:shd w:val="clear" w:color="auto" w:fill="FFFFFF"/>
+        </w:rPr>
+        <w:t>Platforms:</w:t>
+      </w:r>
+      <w:r>
+        <w:rPr>
+          <w:rFonts w:ascii="Raleway Light" w:eastAsia="Times New Roman" w:hAnsi="Raleway Light" w:cstheme="majorHAnsi"/>
+          <w:color w:val="000000"/>
+          <w:sz w:val="20"/>
+          <w:szCs w:val="20"/>
+          <w:shd w:val="clear" w:color="auto" w:fill="FFFFFF"/>
+        </w:rPr>
+        <w:t xml:space="preserve"> </w:t>
+      </w:r>
+      <w:r>
+        <w:rPr>
+          <w:rFonts w:ascii="Raleway Light" w:eastAsia="Times New Roman" w:hAnsi="Raleway Light" w:cstheme="majorHAnsi"/>
+          <w:i/>
+          <w:color w:val="000000"/>
+          <w:sz w:val="20"/>
+          <w:szCs w:val="20"/>
+          <w:shd w:val="clear" w:color="auto" w:fill="FFFFFF"/>
+        </w:rPr>
+        <w:t xml:space="preserve">Windows | </w:t>
+      </w:r>
+      <w:r>
+        <w:rPr>
+          <w:rFonts w:ascii="Raleway Light" w:eastAsia="Times New Roman" w:hAnsi="Raleway Light" w:cstheme="majorHAnsi"/>
+          <w:i/>
+          <w:color w:val="000000"/>
+          <w:sz w:val="20"/>
+          <w:szCs w:val="20"/>
+          <w:shd w:val="clear" w:color="auto" w:fill="FFFFFF"/>
+        </w:rPr>
+        <w:t>Linux (</w:t>
+      </w:r>
+      <w:r>
+        <w:rPr>
+          <w:rFonts w:ascii="Raleway Light" w:eastAsia="Times New Roman" w:hAnsi="Raleway Light" w:cstheme="majorHAnsi"/>
+          <w:i/>
+          <w:color w:val="000000"/>
+          <w:sz w:val="20"/>
+          <w:szCs w:val="20"/>
+          <w:shd w:val="clear" w:color="auto" w:fill="FFFFFF"/>
+        </w:rPr>
+        <w:t>Kali</w:t>
+      </w:r>
+      <w:r>
+        <w:rPr>
+          <w:rFonts w:ascii="Raleway Light" w:eastAsia="Times New Roman" w:hAnsi="Raleway Light" w:cstheme="majorHAnsi"/>
+          <w:i/>
+          <w:color w:val="000000"/>
+          <w:sz w:val="20"/>
+          <w:szCs w:val="20"/>
+          <w:shd w:val="clear" w:color="auto" w:fill="FFFFFF"/>
+        </w:rPr>
+        <w:t>, Ubuntu, Mint,</w:t>
+      </w:r>
+      <w:r>
+        <w:rPr>
+          <w:rFonts w:ascii="Raleway Light" w:eastAsia="Times New Roman" w:hAnsi="Raleway Light" w:cstheme="majorHAnsi"/>
+          <w:i/>
+          <w:color w:val="000000"/>
+          <w:sz w:val="20"/>
+          <w:szCs w:val="20"/>
+          <w:shd w:val="clear" w:color="auto" w:fill="FFFFFF"/>
+        </w:rPr>
+        <w:t xml:space="preserve"> Raspbian</w:t>
+      </w:r>
+      <w:r>
+        <w:rPr>
+          <w:rFonts w:ascii="Raleway Light" w:eastAsia="Times New Roman" w:hAnsi="Raleway Light" w:cstheme="majorHAnsi"/>
+          <w:i/>
+          <w:color w:val="000000"/>
+          <w:sz w:val="20"/>
+          <w:szCs w:val="20"/>
+          <w:shd w:val="clear" w:color="auto" w:fill="FFFFFF"/>
+        </w:rPr>
+        <w:t xml:space="preserve">, </w:t>
       </w:r>
       <w:proofErr w:type="spellStart"/>
       <w:r>
@@ -643,6 +721,196 @@
           <w:szCs w:val="20"/>
           <w:shd w:val="clear" w:color="auto" w:fill="FFFFFF"/>
         </w:rPr>
+        <w:t>FreeNAS</w:t>
+      </w:r>
+      <w:proofErr w:type="spellEnd"/>
+      <w:r>
+        <w:rPr>
+          <w:rFonts w:ascii="Raleway Light" w:eastAsia="Times New Roman" w:hAnsi="Raleway Light" w:cstheme="majorHAnsi"/>
+          <w:i/>
+          <w:color w:val="000000"/>
+          <w:sz w:val="20"/>
+          <w:szCs w:val="20"/>
+          <w:shd w:val="clear" w:color="auto" w:fill="FFFFFF"/>
+        </w:rPr>
+        <w:t>)</w:t>
+      </w:r>
+      <w:r>
+        <w:rPr>
+          <w:rFonts w:ascii="Raleway Light" w:eastAsia="Times New Roman" w:hAnsi="Raleway Light" w:cstheme="majorHAnsi"/>
+          <w:i/>
+          <w:color w:val="000000"/>
+          <w:sz w:val="20"/>
+          <w:szCs w:val="20"/>
+          <w:shd w:val="clear" w:color="auto" w:fill="FFFFFF"/>
+        </w:rPr>
+        <w:t xml:space="preserve"> | Android | </w:t>
+      </w:r>
+    </w:p>
+    <w:p>
+      <w:pPr>
+        <w:spacing w:after="0" w:line="240" w:lineRule="auto"/>
+        <w:rPr>
+          <w:rFonts w:ascii="Raleway Light" w:eastAsia="Times New Roman" w:hAnsi="Raleway Light" w:cstheme="majorHAnsi"/>
+          <w:i/>
+          <w:color w:val="000000"/>
+          <w:sz w:val="20"/>
+          <w:szCs w:val="20"/>
+        </w:rPr>
+      </w:pPr>
+      <w:r>
+        <w:rPr>
+          <w:rFonts w:ascii="Raleway Light" w:eastAsia="Times New Roman" w:hAnsi="Raleway Light" w:cstheme="majorHAnsi"/>
+          <w:b/>
+          <w:color w:val="000000"/>
+          <w:sz w:val="20"/>
+          <w:szCs w:val="20"/>
+          <w:shd w:val="clear" w:color="auto" w:fill="FFFFFF"/>
+        </w:rPr>
+        <w:t>Networking:</w:t>
+      </w:r>
+      <w:r>
+        <w:rPr>
+          <w:rFonts w:ascii="Raleway Light" w:eastAsia="Times New Roman" w:hAnsi="Raleway Light" w:cstheme="majorHAnsi"/>
+          <w:color w:val="000000"/>
+          <w:sz w:val="20"/>
+          <w:szCs w:val="20"/>
+          <w:shd w:val="clear" w:color="auto" w:fill="FFFFFF"/>
+        </w:rPr>
+        <w:t xml:space="preserve"> </w:t>
+      </w:r>
+      <w:r>
+        <w:rPr>
+          <w:rFonts w:ascii="Raleway Light" w:eastAsia="Times New Roman" w:hAnsi="Raleway Light" w:cstheme="majorHAnsi"/>
+          <w:i/>
+          <w:color w:val="000000"/>
+          <w:sz w:val="20"/>
+          <w:szCs w:val="20"/>
+          <w:shd w:val="clear" w:color="auto" w:fill="FFFFFF"/>
+        </w:rPr>
+        <w:t xml:space="preserve">SOHO Administration </w:t>
+      </w:r>
+      <w:r>
+        <w:rPr>
+          <w:rFonts w:ascii="Raleway Light" w:eastAsia="Times New Roman" w:hAnsi="Raleway Light" w:cstheme="majorHAnsi"/>
+          <w:i/>
+          <w:color w:val="000000"/>
+          <w:sz w:val="20"/>
+          <w:szCs w:val="20"/>
+          <w:shd w:val="clear" w:color="auto" w:fill="FFFFFF"/>
+        </w:rPr>
+        <w:t>and Maintenance | Firewall configuration and deployment</w:t>
+      </w:r>
+    </w:p>
+    <w:p>
+      <w:pPr>
+        <w:spacing w:after="0" w:line="240" w:lineRule="auto"/>
+        <w:rPr>
+          <w:rFonts w:ascii="Raleway Light" w:eastAsia="Times New Roman" w:hAnsi="Raleway Light" w:cstheme="majorHAnsi"/>
+          <w:i/>
+          <w:color w:val="000000"/>
+          <w:sz w:val="20"/>
+          <w:szCs w:val="20"/>
+        </w:rPr>
+      </w:pPr>
+      <w:r>
+        <w:rPr>
+          <w:rFonts w:ascii="Raleway Light" w:eastAsia="Times New Roman" w:hAnsi="Raleway Light" w:cstheme="majorHAnsi"/>
+          <w:b/>
+          <w:color w:val="000000"/>
+          <w:sz w:val="20"/>
+          <w:szCs w:val="20"/>
+          <w:shd w:val="clear" w:color="auto" w:fill="FFFFFF"/>
+        </w:rPr>
+        <w:t>Software:</w:t>
+      </w:r>
+      <w:r>
+        <w:rPr>
+          <w:rFonts w:ascii="Raleway Light" w:eastAsia="Times New Roman" w:hAnsi="Raleway Light" w:cstheme="majorHAnsi"/>
+          <w:color w:val="000000"/>
+          <w:sz w:val="20"/>
+          <w:szCs w:val="20"/>
+          <w:shd w:val="clear" w:color="auto" w:fill="FFFFFF"/>
+        </w:rPr>
+        <w:t xml:space="preserve"> </w:t>
+      </w:r>
+      <w:r>
+        <w:rPr>
+          <w:rFonts w:ascii="Raleway Light" w:eastAsia="Times New Roman" w:hAnsi="Raleway Light" w:cstheme="majorHAnsi"/>
+          <w:i/>
+          <w:color w:val="000000"/>
+          <w:sz w:val="20"/>
+          <w:szCs w:val="20"/>
+          <w:shd w:val="clear" w:color="auto" w:fill="FFFFFF"/>
+        </w:rPr>
+        <w:t xml:space="preserve">MS/Open Office | VirtualBox | </w:t>
+      </w:r>
+      <w:proofErr w:type="spellStart"/>
+      <w:r>
+        <w:rPr>
+          <w:rFonts w:ascii="Raleway Light" w:eastAsia="Times New Roman" w:hAnsi="Raleway Light" w:cstheme="majorHAnsi"/>
+          <w:i/>
+          <w:color w:val="000000"/>
+          <w:sz w:val="20"/>
+          <w:szCs w:val="20"/>
+          <w:shd w:val="clear" w:color="auto" w:fill="FFFFFF"/>
+        </w:rPr>
+        <w:t>PuTTY</w:t>
+      </w:r>
+      <w:proofErr w:type="spellEnd"/>
+      <w:r>
+        <w:rPr>
+          <w:rFonts w:ascii="Raleway Light" w:eastAsia="Times New Roman" w:hAnsi="Raleway Light" w:cstheme="majorHAnsi"/>
+          <w:i/>
+          <w:color w:val="000000"/>
+          <w:sz w:val="20"/>
+          <w:szCs w:val="20"/>
+          <w:shd w:val="clear" w:color="auto" w:fill="FFFFFF"/>
+        </w:rPr>
+        <w:t xml:space="preserve"> | LastPass | TeamViewer | Remote Desktop | Acronis | Casper | Wireshark | Audacity</w:t>
+      </w:r>
+    </w:p>
+    <w:p>
+      <w:pPr>
+        <w:spacing w:after="0" w:line="240" w:lineRule="auto"/>
+        <w:rPr>
+          <w:rFonts w:ascii="Raleway Light" w:eastAsia="Times New Roman" w:hAnsi="Raleway Light" w:cstheme="majorHAnsi"/>
+          <w:color w:val="000000"/>
+          <w:sz w:val="20"/>
+          <w:szCs w:val="20"/>
+        </w:rPr>
+      </w:pPr>
+      <w:r>
+        <w:rPr>
+          <w:rFonts w:ascii="Raleway Light" w:eastAsia="Times New Roman" w:hAnsi="Raleway Light" w:cstheme="majorHAnsi"/>
+          <w:b/>
+          <w:color w:val="000000"/>
+          <w:sz w:val="20"/>
+          <w:szCs w:val="20"/>
+          <w:shd w:val="clear" w:color="auto" w:fill="FFFFFF"/>
+        </w:rPr>
+        <w:t>Process Flow Tools</w:t>
+      </w:r>
+      <w:r>
+        <w:rPr>
+          <w:rFonts w:ascii="Raleway Light" w:eastAsia="Times New Roman" w:hAnsi="Raleway Light" w:cstheme="majorHAnsi"/>
+          <w:color w:val="000000"/>
+          <w:sz w:val="20"/>
+          <w:szCs w:val="20"/>
+          <w:shd w:val="clear" w:color="auto" w:fill="FFFFFF"/>
+        </w:rPr>
+        <w:t xml:space="preserve">: </w:t>
+      </w:r>
+      <w:proofErr w:type="spellStart"/>
+      <w:r>
+        <w:rPr>
+          <w:rFonts w:ascii="Raleway Light" w:eastAsia="Times New Roman" w:hAnsi="Raleway Light" w:cstheme="majorHAnsi"/>
+          <w:i/>
+          <w:color w:val="000000"/>
+          <w:sz w:val="20"/>
+          <w:szCs w:val="20"/>
+          <w:shd w:val="clear" w:color="auto" w:fill="FFFFFF"/>
+        </w:rPr>
         <w:t>Saleforce</w:t>
       </w:r>
       <w:proofErr w:type="spellEnd"/>
@@ -673,21 +941,42 @@
         <w:spacing w:after="0" w:line="240" w:lineRule="auto"/>
         <w:rPr>
           <w:rFonts w:ascii="Raleway Light" w:eastAsia="Times New Roman" w:hAnsi="Raleway Light" w:cstheme="majorHAnsi"/>
+          <w:color w:val="000000"/>
+          <w:sz w:val="20"/>
+          <w:szCs w:val="20"/>
+        </w:rPr>
+      </w:pPr>
+      <w:r>
+        <w:rPr>
+          <w:rFonts w:ascii="Raleway Light" w:eastAsia="Times New Roman" w:hAnsi="Raleway Light" w:cstheme="majorHAnsi"/>
+          <w:b/>
+          <w:color w:val="000000"/>
+          <w:sz w:val="20"/>
+          <w:szCs w:val="20"/>
+          <w:shd w:val="clear" w:color="auto" w:fill="FFFFFF"/>
+        </w:rPr>
+        <w:t>Hardware:</w:t>
+      </w:r>
+      <w:r>
+        <w:rPr>
+          <w:rFonts w:ascii="Raleway Light" w:eastAsia="Times New Roman" w:hAnsi="Raleway Light" w:cstheme="majorHAnsi"/>
+          <w:color w:val="000000"/>
+          <w:sz w:val="20"/>
+          <w:szCs w:val="20"/>
+          <w:shd w:val="clear" w:color="auto" w:fill="FFFFFF"/>
+        </w:rPr>
+        <w:t xml:space="preserve"> </w:t>
+      </w:r>
+      <w:r>
+        <w:rPr>
+          <w:rFonts w:ascii="Raleway Light" w:eastAsia="Times New Roman" w:hAnsi="Raleway Light" w:cstheme="majorHAnsi"/>
           <w:i/>
           <w:color w:val="000000"/>
           <w:sz w:val="20"/>
           <w:szCs w:val="20"/>
-        </w:rPr>
-      </w:pPr>
-      <w:r>
-        <w:rPr>
-          <w:rFonts w:ascii="Raleway Light" w:eastAsia="Times New Roman" w:hAnsi="Raleway Light" w:cstheme="majorHAnsi"/>
-          <w:color w:val="000000"/>
-          <w:sz w:val="20"/>
-          <w:szCs w:val="20"/>
-          <w:shd w:val="clear" w:color="auto" w:fill="FFFFFF"/>
-        </w:rPr>
-        <w:t xml:space="preserve">Software: </w:t>
+          <w:shd w:val="clear" w:color="auto" w:fill="FFFFFF"/>
+        </w:rPr>
+        <w:t>PC | VOIP systems | Printers |</w:t>
       </w:r>
       <w:r>
         <w:rPr>
@@ -698,9 +987,8 @@
           <w:szCs w:val="20"/>
           <w:shd w:val="clear" w:color="auto" w:fill="FFFFFF"/>
         </w:rPr>
-        <w:t xml:space="preserve">MS/Open Office | VirtualBox | </w:t>
-      </w:r>
-      <w:proofErr w:type="spellStart"/>
+        <w:t xml:space="preserve"> Network Appliances |</w:t>
+      </w:r>
       <w:r>
         <w:rPr>
           <w:rFonts w:ascii="Raleway Light" w:eastAsia="Times New Roman" w:hAnsi="Raleway Light" w:cstheme="majorHAnsi"/>
@@ -710,9 +998,8 @@
           <w:szCs w:val="20"/>
           <w:shd w:val="clear" w:color="auto" w:fill="FFFFFF"/>
         </w:rPr>
-        <w:t>PuTTY</w:t>
-      </w:r>
-      <w:proofErr w:type="spellEnd"/>
+        <w:t xml:space="preserve"> </w:t>
+      </w:r>
       <w:r>
         <w:rPr>
           <w:rFonts w:ascii="Raleway Light" w:eastAsia="Times New Roman" w:hAnsi="Raleway Light" w:cstheme="majorHAnsi"/>
@@ -722,28 +1009,7 @@
           <w:szCs w:val="20"/>
           <w:shd w:val="clear" w:color="auto" w:fill="FFFFFF"/>
         </w:rPr>
-        <w:t xml:space="preserve"> | LastPass | TeamViewer | Remote Desktop | Acronis | Casper | Wireshark | Audacity</w:t>
-      </w:r>
-    </w:p>
-    <w:p>
-      <w:pPr>
-        <w:spacing w:after="0" w:line="240" w:lineRule="auto"/>
-        <w:rPr>
-          <w:rFonts w:ascii="Raleway Light" w:eastAsia="Times New Roman" w:hAnsi="Raleway Light" w:cstheme="majorHAnsi"/>
-          <w:color w:val="000000"/>
-          <w:sz w:val="20"/>
-          <w:szCs w:val="20"/>
-        </w:rPr>
-      </w:pPr>
-      <w:r>
-        <w:rPr>
-          <w:rFonts w:ascii="Raleway Light" w:eastAsia="Times New Roman" w:hAnsi="Raleway Light" w:cstheme="majorHAnsi"/>
-          <w:color w:val="000000"/>
-          <w:sz w:val="20"/>
-          <w:szCs w:val="20"/>
-          <w:shd w:val="clear" w:color="auto" w:fill="FFFFFF"/>
-        </w:rPr>
-        <w:t xml:space="preserve">Hardware: </w:t>
+        <w:t>Android Devices</w:t>
       </w:r>
       <w:r>
         <w:rPr>
@@ -754,142 +1020,7 @@
           <w:szCs w:val="20"/>
           <w:shd w:val="clear" w:color="auto" w:fill="FFFFFF"/>
         </w:rPr>
-        <w:t xml:space="preserve">PCs | Laptops | VOIP systems | Printers | </w:t>
-      </w:r>
-      <w:r>
-        <w:rPr>
-          <w:rFonts w:ascii="Raleway Light" w:eastAsia="Times New Roman" w:hAnsi="Raleway Light" w:cstheme="majorHAnsi"/>
-          <w:i/>
-          <w:color w:val="000000"/>
-          <w:sz w:val="20"/>
-          <w:szCs w:val="20"/>
-          <w:shd w:val="clear" w:color="auto" w:fill="FFFFFF"/>
-        </w:rPr>
-        <w:t>Android Devices</w:t>
-      </w:r>
-      <w:r>
-        <w:rPr>
-          <w:rFonts w:ascii="Raleway Light" w:eastAsia="Times New Roman" w:hAnsi="Raleway Light" w:cstheme="majorHAnsi"/>
-          <w:i/>
-          <w:color w:val="000000"/>
-          <w:sz w:val="20"/>
-          <w:szCs w:val="20"/>
-          <w:shd w:val="clear" w:color="auto" w:fill="FFFFFF"/>
-        </w:rPr>
-        <w:t xml:space="preserve"> | Raspberry Pi | </w:t>
-      </w:r>
-      <w:proofErr w:type="spellStart"/>
-      <w:r>
-        <w:rPr>
-          <w:rFonts w:ascii="Raleway Light" w:eastAsia="Times New Roman" w:hAnsi="Raleway Light" w:cstheme="majorHAnsi"/>
-          <w:i/>
-          <w:color w:val="000000"/>
-          <w:sz w:val="20"/>
-          <w:szCs w:val="20"/>
-          <w:shd w:val="clear" w:color="auto" w:fill="FFFFFF"/>
-        </w:rPr>
-        <w:t>Phidgets</w:t>
-      </w:r>
-      <w:proofErr w:type="spellEnd"/>
-      <w:r>
-        <w:rPr>
-          <w:rFonts w:ascii="Raleway Light" w:eastAsia="Times New Roman" w:hAnsi="Raleway Light" w:cstheme="majorHAnsi"/>
-          <w:i/>
-          <w:color w:val="000000"/>
-          <w:sz w:val="20"/>
-          <w:szCs w:val="20"/>
-          <w:shd w:val="clear" w:color="auto" w:fill="FFFFFF"/>
-        </w:rPr>
-        <w:t xml:space="preserve"> | Fadecandy LED system</w:t>
-      </w:r>
-    </w:p>
-    <w:p>
-      <w:pPr>
-        <w:spacing w:after="0" w:line="240" w:lineRule="auto"/>
-        <w:rPr>
-          <w:rFonts w:ascii="Raleway Light" w:eastAsia="Times New Roman" w:hAnsi="Raleway Light" w:cstheme="majorHAnsi"/>
-          <w:i/>
-          <w:color w:val="000000"/>
-          <w:sz w:val="20"/>
-          <w:szCs w:val="20"/>
-        </w:rPr>
-      </w:pPr>
-      <w:r>
-        <w:rPr>
-          <w:rFonts w:ascii="Raleway Light" w:eastAsia="Times New Roman" w:hAnsi="Raleway Light" w:cstheme="majorHAnsi"/>
-          <w:color w:val="000000"/>
-          <w:sz w:val="20"/>
-          <w:szCs w:val="20"/>
-          <w:shd w:val="clear" w:color="auto" w:fill="FFFFFF"/>
-        </w:rPr>
-        <w:t xml:space="preserve">Networking: </w:t>
-      </w:r>
-      <w:r>
-        <w:rPr>
-          <w:rFonts w:ascii="Raleway Light" w:eastAsia="Times New Roman" w:hAnsi="Raleway Light" w:cstheme="majorHAnsi"/>
-          <w:i/>
-          <w:color w:val="000000"/>
-          <w:sz w:val="20"/>
-          <w:szCs w:val="20"/>
-          <w:shd w:val="clear" w:color="auto" w:fill="FFFFFF"/>
-        </w:rPr>
-        <w:t xml:space="preserve">SOHO Administration </w:t>
-      </w:r>
-    </w:p>
-    <w:p>
-      <w:pPr>
-        <w:spacing w:after="0" w:line="240" w:lineRule="auto"/>
-        <w:rPr>
-          <w:rFonts w:ascii="Raleway Light" w:eastAsia="Times New Roman" w:hAnsi="Raleway Light" w:cstheme="majorHAnsi"/>
-          <w:color w:val="000000"/>
-          <w:sz w:val="20"/>
-          <w:szCs w:val="20"/>
-          <w:shd w:val="clear" w:color="auto" w:fill="FFFFFF"/>
-        </w:rPr>
-      </w:pPr>
-      <w:r>
-        <w:rPr>
-          <w:rFonts w:ascii="Raleway Light" w:eastAsia="Times New Roman" w:hAnsi="Raleway Light" w:cstheme="majorHAnsi"/>
-          <w:color w:val="000000"/>
-          <w:sz w:val="20"/>
-          <w:szCs w:val="20"/>
-          <w:shd w:val="clear" w:color="auto" w:fill="FFFFFF"/>
-        </w:rPr>
-        <w:t xml:space="preserve">Platforms: </w:t>
-      </w:r>
-      <w:r>
-        <w:rPr>
-          <w:rFonts w:ascii="Raleway Light" w:eastAsia="Times New Roman" w:hAnsi="Raleway Light" w:cstheme="majorHAnsi"/>
-          <w:i/>
-          <w:color w:val="000000"/>
-          <w:sz w:val="20"/>
-          <w:szCs w:val="20"/>
-          <w:shd w:val="clear" w:color="auto" w:fill="FFFFFF"/>
-        </w:rPr>
-        <w:t xml:space="preserve">Windows | Ubuntu | Mint | Kali (Backtrack) | Raspbian | Jessie | Android | </w:t>
-      </w:r>
-      <w:proofErr w:type="spellStart"/>
-      <w:r>
-        <w:rPr>
-          <w:rFonts w:ascii="Raleway Light" w:eastAsia="Times New Roman" w:hAnsi="Raleway Light" w:cstheme="majorHAnsi"/>
-          <w:i/>
-          <w:color w:val="000000"/>
-          <w:sz w:val="20"/>
-          <w:szCs w:val="20"/>
-          <w:shd w:val="clear" w:color="auto" w:fill="FFFFFF"/>
-        </w:rPr>
-        <w:t>FreeNAS</w:t>
-      </w:r>
-      <w:proofErr w:type="spellEnd"/>
-      <w:r>
-        <w:rPr>
-          <w:rFonts w:ascii="Raleway Light" w:eastAsia="Times New Roman" w:hAnsi="Raleway Light" w:cstheme="majorHAnsi"/>
-          <w:color w:val="000000"/>
-          <w:sz w:val="20"/>
-          <w:szCs w:val="20"/>
-          <w:shd w:val="clear" w:color="auto" w:fill="FFFFFF"/>
-        </w:rPr>
-        <w:t xml:space="preserve"> </w:t>
+        <w:t xml:space="preserve"> | Raspberry Pi </w:t>
       </w:r>
     </w:p>
     <w:p>
@@ -991,8 +1122,6 @@
         </w:rPr>
         <w:t>Technical Support Sepcialist</w:t>
       </w:r>
-      <w:bookmarkStart w:id="0" w:name="_GoBack"/>
-      <w:bookmarkEnd w:id="0"/>
       <w:r>
         <w:rPr>
           <w:rFonts w:ascii="Raleway Light" w:eastAsia="Times New Roman" w:hAnsi="Raleway Light" w:cs="Arial"/>
@@ -1042,7 +1171,7 @@
           <w:szCs w:val="20"/>
           <w:shd w:val="clear" w:color="auto" w:fill="FFFFFF"/>
         </w:rPr>
-        <w:t xml:space="preserve"> Support our </w:t>
+        <w:t>Maintain infrastructure of a small office environment. Advocated upgrad</w:t>
       </w:r>
       <w:r>
         <w:rPr>
@@ -1052,7 +1181,7 @@
           <w:szCs w:val="20"/>
           <w:shd w:val="clear" w:color="auto" w:fill="FFFFFF"/>
         </w:rPr>
-        <w:t xml:space="preserve">hardware and </w:t>
+        <w:t>ing</w:t>
       </w:r>
       <w:r>
         <w:rPr>
@@ -1062,7 +1191,7 @@
           <w:szCs w:val="20"/>
           <w:shd w:val="clear" w:color="auto" w:fill="FFFFFF"/>
         </w:rPr>
-        <w:t>proprietary software by beta testing, deploying and resolving bugs as the occur in field,</w:t>
+        <w:t xml:space="preserve"> aging hardware- built a</w:t>
       </w:r>
       <w:r>
         <w:rPr>
@@ -1082,7 +1211,17 @@
           <w:szCs w:val="20"/>
           <w:shd w:val="clear" w:color="auto" w:fill="FFFFFF"/>
         </w:rPr>
-        <w:t>tracking tickets using Salesforce</w:t>
+        <w:t>network cabinet, moved file system to a RAID NAS, sourced and instituted firewall hardware and rewired office Ethernet, improving performa</w:t>
+      </w:r>
+      <w:r>
+        <w:rPr>
+          <w:rFonts w:ascii="Raleway Light" w:eastAsia="Times New Roman" w:hAnsi="Raleway Light" w:cs="Arial"/>
+          <w:color w:val="000000"/>
+          <w:sz w:val="20"/>
+          <w:szCs w:val="20"/>
+          <w:shd w:val="clear" w:color="auto" w:fill="FFFFFF"/>
+        </w:rPr>
+        <w:t>nce and reducing network issues</w:t>
       </w:r>
     </w:p>
     <w:p>
@@ -1113,17 +1252,7 @@
           <w:szCs w:val="20"/>
           <w:shd w:val="clear" w:color="auto" w:fill="FFFFFF"/>
         </w:rPr>
-        <w:t xml:space="preserve"> Write specifications for new software and mange development of a small team of programmers. Moved team to the JIRA platform, allowing </w:t>
-      </w:r>
-      <w:r>
-        <w:rPr>
-          <w:rFonts w:ascii="Raleway Light" w:eastAsia="Times New Roman" w:hAnsi="Raleway Light" w:cs="Arial"/>
-          <w:color w:val="000000"/>
-          <w:sz w:val="20"/>
-          <w:szCs w:val="20"/>
-          <w:shd w:val="clear" w:color="auto" w:fill="FFFFFF"/>
-        </w:rPr>
-        <w:t>better control and accountability</w:t>
+        <w:t>Handle all customer support cases and internal technical support requests</w:t>
       </w:r>
     </w:p>
     <w:p>
@@ -1154,7 +1283,7 @@
           <w:szCs w:val="20"/>
           <w:shd w:val="clear" w:color="auto" w:fill="FFFFFF"/>
         </w:rPr>
-        <w:t xml:space="preserve"> Identify, source, build and integrate </w:t>
+        <w:t xml:space="preserve">Support our </w:t>
       </w:r>
       <w:r>
         <w:rPr>
@@ -1164,7 +1293,7 @@
           <w:szCs w:val="20"/>
           <w:shd w:val="clear" w:color="auto" w:fill="FFFFFF"/>
         </w:rPr>
-        <w:t xml:space="preserve">prototype </w:t>
+        <w:t xml:space="preserve">hardware and </w:t>
       </w:r>
       <w:r>
         <w:rPr>
@@ -1174,7 +1303,27 @@
           <w:szCs w:val="20"/>
           <w:shd w:val="clear" w:color="auto" w:fill="FFFFFF"/>
         </w:rPr>
-        <w:t>hardware for kiosks</w:t>
+        <w:t>proprietary software by beta testing, deploying and resolving bugs as the occur in field,</w:t>
+      </w:r>
+      <w:r>
+        <w:rPr>
+          <w:rFonts w:ascii="Raleway Light" w:eastAsia="Times New Roman" w:hAnsi="Raleway Light" w:cs="Arial"/>
+          <w:color w:val="000000"/>
+          <w:sz w:val="20"/>
+          <w:szCs w:val="20"/>
+          <w:shd w:val="clear" w:color="auto" w:fill="FFFFFF"/>
+        </w:rPr>
+        <w:t xml:space="preserve"> </w:t>
+      </w:r>
+      <w:r>
+        <w:rPr>
+          <w:rFonts w:ascii="Raleway Light" w:eastAsia="Times New Roman" w:hAnsi="Raleway Light" w:cs="Arial"/>
+          <w:color w:val="000000"/>
+          <w:sz w:val="20"/>
+          <w:szCs w:val="20"/>
+          <w:shd w:val="clear" w:color="auto" w:fill="FFFFFF"/>
+        </w:rPr>
+        <w:t>tracking tickets using Salesforce</w:t>
       </w:r>
     </w:p>
     <w:p>
@@ -1205,7 +1354,7 @@
           <w:szCs w:val="20"/>
           <w:shd w:val="clear" w:color="auto" w:fill="FFFFFF"/>
         </w:rPr>
-        <w:t xml:space="preserve"> Maintain infrastructure of a small office environment. Advocated upgrade aging hardware- built a</w:t>
+        <w:t xml:space="preserve">Write specifications for new software and mange development of a small team of programmers. Moved team to the JIRA platform, allowing </w:t>
       </w:r>
       <w:r>
         <w:rPr>
@@ -1215,9 +1364,21 @@
           <w:szCs w:val="20"/>
           <w:shd w:val="clear" w:color="auto" w:fill="FFFFFF"/>
         </w:rPr>
-        <w:t xml:space="preserve"> </w:t>
-      </w:r>
-      <w:r>
+        <w:t>better control and accountability</w:t>
+      </w:r>
+    </w:p>
+    <w:p>
+      <w:pPr>
+        <w:pStyle w:val="ListParagraph"/>
+        <w:numPr>
+          <w:ilvl w:val="0"/>
+          <w:numId w:val="9"/>
+        </w:numPr>
+        <w:tabs>
+          <w:tab w:val="clear" w:pos="720"/>
+        </w:tabs>
+        <w:spacing w:after="0"/>
+        <w:ind w:left="450"/>
         <w:rPr>
           <w:rFonts w:ascii="Raleway Light" w:eastAsia="Times New Roman" w:hAnsi="Raleway Light" w:cs="Arial"/>
           <w:color w:val="000000"/>
@@ -1225,8 +1386,7 @@
           <w:szCs w:val="20"/>
           <w:shd w:val="clear" w:color="auto" w:fill="FFFFFF"/>
         </w:rPr>
-        <w:t>network cabinet, moved file system to a RAID NAS, sourced and instituted firewall hardware and rewired office Ethernet, improving performa</w:t>
-      </w:r>
+      </w:pPr>
       <w:r>
         <w:rPr>
           <w:rFonts w:ascii="Raleway Light" w:eastAsia="Times New Roman" w:hAnsi="Raleway Light" w:cs="Arial"/>
@@ -1235,7 +1395,27 @@
           <w:szCs w:val="20"/>
           <w:shd w:val="clear" w:color="auto" w:fill="FFFFFF"/>
         </w:rPr>
-        <w:t>nce and reducing network issues</w:t>
+        <w:t xml:space="preserve">Identify, source, build and integrate </w:t>
+      </w:r>
+      <w:r>
+        <w:rPr>
+          <w:rFonts w:ascii="Raleway Light" w:eastAsia="Times New Roman" w:hAnsi="Raleway Light" w:cs="Arial"/>
+          <w:color w:val="000000"/>
+          <w:sz w:val="20"/>
+          <w:szCs w:val="20"/>
+          <w:shd w:val="clear" w:color="auto" w:fill="FFFFFF"/>
+        </w:rPr>
+        <w:t xml:space="preserve">prototype </w:t>
+      </w:r>
+      <w:r>
+        <w:rPr>
+          <w:rFonts w:ascii="Raleway Light" w:eastAsia="Times New Roman" w:hAnsi="Raleway Light" w:cs="Arial"/>
+          <w:color w:val="000000"/>
+          <w:sz w:val="20"/>
+          <w:szCs w:val="20"/>
+          <w:shd w:val="clear" w:color="auto" w:fill="FFFFFF"/>
+        </w:rPr>
+        <w:t>hardware for kiosks</w:t>
       </w:r>
     </w:p>
     <w:p>
@@ -1628,6 +1808,16 @@
           <w:szCs w:val="20"/>
           <w:shd w:val="clear" w:color="auto" w:fill="FFFFFF"/>
         </w:rPr>
+        <w:t xml:space="preserve"> | Home DNS Ad blocker</w:t>
+      </w:r>
+      <w:r>
+        <w:rPr>
+          <w:rFonts w:ascii="Raleway Light" w:eastAsia="Times New Roman" w:hAnsi="Raleway Light" w:cstheme="majorHAnsi"/>
+          <w:color w:val="000000"/>
+          <w:sz w:val="20"/>
+          <w:szCs w:val="20"/>
+          <w:shd w:val="clear" w:color="auto" w:fill="FFFFFF"/>
+        </w:rPr>
         <w:t xml:space="preserve"> </w:t>
       </w:r>
       <w:r>
@@ -1668,27 +1858,7 @@
           <w:szCs w:val="20"/>
           <w:shd w:val="clear" w:color="auto" w:fill="FFFFFF"/>
         </w:rPr>
-        <w:t xml:space="preserve">screen home media center | </w:t>
-      </w:r>
-      <w:r>
-        <w:rPr>
-          <w:rFonts w:ascii="Raleway Light" w:eastAsia="Times New Roman" w:hAnsi="Raleway Light" w:cstheme="majorHAnsi"/>
-          <w:color w:val="000000"/>
-          <w:sz w:val="20"/>
-          <w:szCs w:val="20"/>
-          <w:shd w:val="clear" w:color="auto" w:fill="FFFFFF"/>
-        </w:rPr>
-        <w:t>Self-taught motorcycle maintenance</w:t>
-      </w:r>
-      <w:r>
-        <w:rPr>
-          <w:rFonts w:ascii="Raleway Light" w:eastAsia="Times New Roman" w:hAnsi="Raleway Light" w:cstheme="majorHAnsi"/>
-          <w:color w:val="000000"/>
-          <w:sz w:val="20"/>
-          <w:szCs w:val="20"/>
-          <w:shd w:val="clear" w:color="auto" w:fill="FFFFFF"/>
-        </w:rPr>
-        <w:t xml:space="preserve"> </w:t>
+        <w:t xml:space="preserve">screen home media center </w:t>
       </w:r>
     </w:p>
     <w:p>
@@ -1723,60 +1893,10 @@
           <w:szCs w:val="20"/>
           <w:shd w:val="clear" w:color="auto" w:fill="FFFFFF"/>
         </w:rPr>
-        <w:t xml:space="preserve"> Network+ cert | </w:t>
-      </w:r>
-      <w:r>
-        <w:rPr>
-          <w:rFonts w:ascii="Raleway Light" w:eastAsia="Times New Roman" w:hAnsi="Raleway Light" w:cstheme="majorHAnsi"/>
-          <w:color w:val="000000"/>
-          <w:sz w:val="20"/>
-          <w:szCs w:val="20"/>
-          <w:shd w:val="clear" w:color="auto" w:fill="FFFFFF"/>
-        </w:rPr>
-        <w:t>Security + cert</w:t>
-      </w:r>
-      <w:r>
-        <w:rPr>
-          <w:rFonts w:ascii="Raleway Light" w:eastAsia="Times New Roman" w:hAnsi="Raleway Light" w:cstheme="majorHAnsi"/>
-          <w:color w:val="000000"/>
-          <w:sz w:val="20"/>
-          <w:szCs w:val="20"/>
-          <w:shd w:val="clear" w:color="auto" w:fill="FFFFFF"/>
-        </w:rPr>
-        <w:t xml:space="preserve"> | </w:t>
-      </w:r>
-      <w:proofErr w:type="spellStart"/>
-      <w:r>
-        <w:rPr>
-          <w:rFonts w:ascii="Raleway Light" w:eastAsia="Times New Roman" w:hAnsi="Raleway Light" w:cstheme="majorHAnsi"/>
-          <w:color w:val="000000"/>
-          <w:sz w:val="20"/>
-          <w:szCs w:val="20"/>
-          <w:shd w:val="clear" w:color="auto" w:fill="FFFFFF"/>
-        </w:rPr>
-        <w:t>Powershell</w:t>
-      </w:r>
-      <w:proofErr w:type="spellEnd"/>
-      <w:r>
-        <w:rPr>
-          <w:rFonts w:ascii="Raleway Light" w:eastAsia="Times New Roman" w:hAnsi="Raleway Light" w:cstheme="majorHAnsi"/>
-          <w:color w:val="000000"/>
-          <w:sz w:val="20"/>
-          <w:szCs w:val="20"/>
-          <w:shd w:val="clear" w:color="auto" w:fill="FFFFFF"/>
-        </w:rPr>
-        <w:t xml:space="preserve"> </w:t>
-      </w:r>
-      <w:r>
-        <w:rPr>
-          <w:rFonts w:ascii="Raleway Light" w:eastAsia="Times New Roman" w:hAnsi="Raleway Light" w:cstheme="majorHAnsi"/>
-          <w:color w:val="000000"/>
-          <w:sz w:val="20"/>
-          <w:szCs w:val="20"/>
-          <w:shd w:val="clear" w:color="auto" w:fill="FFFFFF"/>
-        </w:rPr>
-        <w:t>| C#</w:t>
-      </w:r>
+        <w:t xml:space="preserve"> Network+ cert </w:t>
+      </w:r>
+      <w:bookmarkStart w:id="0" w:name="_GoBack"/>
+      <w:bookmarkEnd w:id="0"/>
     </w:p>
     <w:p>
       <w:pPr>

</xml_diff>